<commit_message>
impl c++ and punc
</commit_message>
<xml_diff>
--- a/dummy_cvs/Susan Campbell CV1.docx
+++ b/dummy_cvs/Susan Campbell CV1.docx
@@ -30,19 +30,7 @@
           <w:rtl w:val="0"/>
           <w:lang w:val="en-US"/>
         </w:rPr>
-        <w:t>S</w:t>
-      </w:r>
-      <w:r>
-        <w:rPr>
-          <w:rFonts w:ascii="Helvetica" w:hAnsi="Helvetica"/>
-          <w:b w:val="1"/>
-          <w:bCs w:val="1"/>
-          <w:sz w:val="28"/>
-          <w:szCs w:val="28"/>
-          <w:rtl w:val="0"/>
-          <w:lang w:val="en-US"/>
-        </w:rPr>
-        <w:t>USAN CAMPBELL</w:t>
+        <w:t>SUSAN CAMPBELL</w:t>
       </w:r>
     </w:p>
     <w:p>
@@ -353,7 +341,6 @@
           <w:sz w:val="20"/>
           <w:szCs w:val="20"/>
           <w:u w:color="000000"/>
-          <w:lang w:val="en-US"/>
         </w:rPr>
       </w:pPr>
       <w:r>
@@ -409,18 +396,7 @@
           <w:rtl w:val="0"/>
           <w:lang w:val="en-US"/>
         </w:rPr>
-        <w:t>experience in a variety of development and engineering positions. Organised, methodical and a keen eye for detail results in solid coding and trustworthy software programmes. Understanding client requirements and communicating the progress of projects are core values in achieving long lasting business relationships.</w:t>
-      </w:r>
-      <w:r>
-        <w:rPr>
-          <w:rFonts w:ascii="Calibri" w:hAnsi="Calibri"/>
-          <w:sz w:val="20"/>
-          <w:szCs w:val="20"/>
-          <w:u w:color="000000"/>
-          <w:rtl w:val="0"/>
-          <w:lang w:val="en-US"/>
-        </w:rPr>
-        <w:t xml:space="preserve"> </w:t>
+        <w:t xml:space="preserve">experience in a variety of development and engineering positions. Organised, methodical and a keen eye for detail results in solid coding and trustworthy software programmes. Understanding client requirements and communicating the progress of projects are core values in achieving long lasting business relationships. </w:t>
       </w:r>
     </w:p>
     <w:p>
@@ -681,6 +657,7 @@
           <w:bCs w:val="1"/>
           <w:outline w:val="0"/>
           <w:color w:val="111111"/>
+          <w:u w:color="111111"/>
           <w:shd w:val="clear" w:color="auto" w:fill="ffffff"/>
           <w14:textFill>
             <w14:solidFill>
@@ -696,6 +673,7 @@
           <w:bCs w:val="1"/>
           <w:outline w:val="0"/>
           <w:color w:val="111111"/>
+          <w:u w:color="111111"/>
           <w:shd w:val="clear" w:color="auto" w:fill="ffffff"/>
           <w:rtl w:val="0"/>
           <w:lang w:val="en-US"/>
@@ -715,6 +693,7 @@
           <w:rFonts w:ascii="Helvetica" w:cs="Helvetica" w:hAnsi="Helvetica" w:eastAsia="Helvetica"/>
           <w:outline w:val="0"/>
           <w:color w:val="111111"/>
+          <w:u w:color="111111"/>
           <w:shd w:val="clear" w:color="auto" w:fill="ffffff"/>
           <w14:textFill>
             <w14:solidFill>
@@ -728,6 +707,7 @@
           <w:rFonts w:ascii="Helvetica" w:hAnsi="Helvetica"/>
           <w:outline w:val="0"/>
           <w:color w:val="111111"/>
+          <w:u w:color="111111"/>
           <w:shd w:val="clear" w:color="auto" w:fill="ffffff"/>
           <w:rtl w:val="0"/>
           <w:lang w:val="en-US"/>
@@ -737,13 +717,31 @@
             </w14:solidFill>
           </w14:textFill>
         </w:rPr>
-        <w:t>(20</w:t>
+        <w:t xml:space="preserve">(2015 </w:t>
+      </w:r>
+      <w:r>
+        <w:rPr>
+          <w:rFonts w:ascii="Helvetica" w:hAnsi="Helvetica" w:hint="default"/>
+          <w:outline w:val="0"/>
+          <w:color w:val="111111"/>
+          <w:u w:color="111111"/>
+          <w:shd w:val="clear" w:color="auto" w:fill="ffffff"/>
+          <w:rtl w:val="0"/>
+          <w:lang w:val="en-US"/>
+          <w14:textFill>
+            <w14:solidFill>
+              <w14:srgbClr w14:val="111111"/>
+            </w14:solidFill>
+          </w14:textFill>
+        </w:rPr>
+        <w:t xml:space="preserve">– </w:t>
       </w:r>
       <w:r>
         <w:rPr>
           <w:rFonts w:ascii="Helvetica" w:hAnsi="Helvetica"/>
           <w:outline w:val="0"/>
           <w:color w:val="111111"/>
+          <w:u w:color="111111"/>
           <w:shd w:val="clear" w:color="auto" w:fill="ffffff"/>
           <w:rtl w:val="0"/>
           <w:lang w:val="en-US"/>
@@ -753,93 +751,31 @@
             </w14:solidFill>
           </w14:textFill>
         </w:rPr>
-        <w:t>15</w:t>
-      </w:r>
-      <w:r>
-        <w:rPr>
-          <w:rFonts w:ascii="Helvetica" w:hAnsi="Helvetica" w:hint="default"/>
+        <w:t>2018)</w:t>
+      </w:r>
+    </w:p>
+    <w:p>
+      <w:pPr>
+        <w:pStyle w:val="Default"/>
+        <w:rPr>
+          <w:rFonts w:ascii="Helvetica" w:cs="Helvetica" w:hAnsi="Helvetica" w:eastAsia="Helvetica"/>
           <w:outline w:val="0"/>
           <w:color w:val="111111"/>
+          <w:u w:color="111111"/>
           <w:shd w:val="clear" w:color="auto" w:fill="ffffff"/>
-          <w:rtl w:val="0"/>
-          <w:lang w:val="en-US"/>
           <w14:textFill>
             <w14:solidFill>
               <w14:srgbClr w14:val="111111"/>
             </w14:solidFill>
           </w14:textFill>
         </w:rPr>
-        <w:t xml:space="preserve"> – </w:t>
-      </w:r>
+      </w:pPr>
       <w:r>
         <w:rPr>
           <w:rFonts w:ascii="Helvetica" w:hAnsi="Helvetica"/>
           <w:outline w:val="0"/>
           <w:color w:val="111111"/>
-          <w:shd w:val="clear" w:color="auto" w:fill="ffffff"/>
-          <w:rtl w:val="0"/>
-          <w:lang w:val="en-US"/>
-          <w14:textFill>
-            <w14:solidFill>
-              <w14:srgbClr w14:val="111111"/>
-            </w14:solidFill>
-          </w14:textFill>
-        </w:rPr>
-        <w:t>20</w:t>
-      </w:r>
-      <w:r>
-        <w:rPr>
-          <w:rFonts w:ascii="Helvetica" w:hAnsi="Helvetica"/>
-          <w:outline w:val="0"/>
-          <w:color w:val="111111"/>
-          <w:shd w:val="clear" w:color="auto" w:fill="ffffff"/>
-          <w:rtl w:val="0"/>
-          <w:lang w:val="en-US"/>
-          <w14:textFill>
-            <w14:solidFill>
-              <w14:srgbClr w14:val="111111"/>
-            </w14:solidFill>
-          </w14:textFill>
-        </w:rPr>
-        <w:t>18</w:t>
-      </w:r>
-      <w:r>
-        <w:rPr>
-          <w:rFonts w:ascii="Helvetica" w:hAnsi="Helvetica"/>
-          <w:outline w:val="0"/>
-          <w:color w:val="111111"/>
-          <w:shd w:val="clear" w:color="auto" w:fill="ffffff"/>
-          <w:rtl w:val="0"/>
-          <w:lang w:val="en-US"/>
-          <w14:textFill>
-            <w14:solidFill>
-              <w14:srgbClr w14:val="111111"/>
-            </w14:solidFill>
-          </w14:textFill>
-        </w:rPr>
-        <w:t>)</w:t>
-      </w:r>
-    </w:p>
-    <w:p>
-      <w:pPr>
-        <w:pStyle w:val="Default"/>
-        <w:rPr>
-          <w:rFonts w:ascii="Helvetica" w:cs="Helvetica" w:hAnsi="Helvetica" w:eastAsia="Helvetica"/>
-          <w:outline w:val="0"/>
-          <w:color w:val="111111"/>
-          <w:shd w:val="clear" w:color="auto" w:fill="ffffff"/>
-          <w14:textFill>
-            <w14:solidFill>
-              <w14:srgbClr w14:val="111111"/>
-            </w14:solidFill>
-          </w14:textFill>
-        </w:rPr>
-      </w:pPr>
-      <w:r>
-        <w:rPr>
-          <w:rFonts w:ascii="Helvetica" w:hAnsi="Helvetica"/>
-          <w:outline w:val="0"/>
-          <w:color w:val="111111"/>
+          <w:u w:color="111111"/>
           <w:shd w:val="clear" w:color="auto" w:fill="ffffff"/>
           <w:rtl w:val="0"/>
           <w:lang w:val="en-US"/>
@@ -861,6 +797,7 @@
           <w:bCs w:val="1"/>
           <w:outline w:val="0"/>
           <w:color w:val="111111"/>
+          <w:u w:color="111111"/>
           <w:shd w:val="clear" w:color="auto" w:fill="ffffff"/>
           <w14:textFill>
             <w14:solidFill>
@@ -876,6 +813,7 @@
           <w:bCs w:val="1"/>
           <w:outline w:val="0"/>
           <w:color w:val="111111"/>
+          <w:u w:color="111111"/>
           <w:shd w:val="clear" w:color="auto" w:fill="ffffff"/>
           <w:rtl w:val="0"/>
           <w:lang w:val="en-US"/>
@@ -897,6 +835,7 @@
           <w:bCs w:val="1"/>
           <w:outline w:val="0"/>
           <w:color w:val="111111"/>
+          <w:u w:color="111111"/>
           <w:shd w:val="clear" w:color="auto" w:fill="ffffff"/>
           <w14:textFill>
             <w14:solidFill>
@@ -912,6 +851,7 @@
           <w:bCs w:val="1"/>
           <w:outline w:val="0"/>
           <w:color w:val="111111"/>
+          <w:u w:color="111111"/>
           <w:shd w:val="clear" w:color="auto" w:fill="ffffff"/>
           <w:rtl w:val="0"/>
           <w:lang w:val="en-US"/>
@@ -929,10 +869,9 @@
         <w:pStyle w:val="Default"/>
         <w:rPr>
           <w:rFonts w:ascii="Helvetica" w:cs="Helvetica" w:hAnsi="Helvetica" w:eastAsia="Helvetica"/>
-          <w:i w:val="0"/>
-          <w:iCs w:val="0"/>
           <w:outline w:val="0"/>
           <w:color w:val="111111"/>
+          <w:u w:color="111111"/>
           <w:shd w:val="clear" w:color="auto" w:fill="ffffff"/>
           <w14:textFill>
             <w14:solidFill>
@@ -948,6 +887,7 @@
           <w:iCs w:val="1"/>
           <w:outline w:val="0"/>
           <w:color w:val="111111"/>
+          <w:u w:color="111111"/>
           <w:shd w:val="clear" w:color="auto" w:fill="ffffff"/>
           <w:rtl w:val="0"/>
           <w:lang w:val="en-US"/>
@@ -957,7 +897,26 @@
             </w14:solidFill>
           </w14:textFill>
         </w:rPr>
-        <w:t>(20</w:t>
+        <w:t xml:space="preserve">(2010 </w:t>
+      </w:r>
+      <w:r>
+        <w:rPr>
+          <w:rFonts w:ascii="Helvetica" w:hAnsi="Helvetica" w:hint="default"/>
+          <w:i w:val="1"/>
+          <w:iCs w:val="1"/>
+          <w:outline w:val="0"/>
+          <w:color w:val="111111"/>
+          <w:u w:color="111111"/>
+          <w:shd w:val="clear" w:color="auto" w:fill="ffffff"/>
+          <w:rtl w:val="0"/>
+          <w:lang w:val="en-US"/>
+          <w14:textFill>
+            <w14:solidFill>
+              <w14:srgbClr w14:val="111111"/>
+            </w14:solidFill>
+          </w14:textFill>
+        </w:rPr>
+        <w:t xml:space="preserve">– </w:t>
       </w:r>
       <w:r>
         <w:rPr>
@@ -966,6 +925,7 @@
           <w:iCs w:val="1"/>
           <w:outline w:val="0"/>
           <w:color w:val="111111"/>
+          <w:u w:color="111111"/>
           <w:shd w:val="clear" w:color="auto" w:fill="ffffff"/>
           <w:rtl w:val="0"/>
           <w:lang w:val="en-US"/>
@@ -975,7 +935,170 @@
             </w14:solidFill>
           </w14:textFill>
         </w:rPr>
-        <w:t>10</w:t>
+        <w:t>2012)</w:t>
+      </w:r>
+      <w:r>
+        <w:rPr>
+          <w:rFonts w:ascii="Helvetica" w:hAnsi="Helvetica" w:hint="default"/>
+          <w:outline w:val="0"/>
+          <w:color w:val="111111"/>
+          <w:u w:color="111111"/>
+          <w:shd w:val="clear" w:color="auto" w:fill="ffffff"/>
+          <w:rtl w:val="0"/>
+          <w:lang w:val="en-US"/>
+          <w14:textFill>
+            <w14:solidFill>
+              <w14:srgbClr w14:val="111111"/>
+            </w14:solidFill>
+          </w14:textFill>
+        </w:rPr>
+        <w:t> </w:t>
+      </w:r>
+    </w:p>
+    <w:p>
+      <w:pPr>
+        <w:pStyle w:val="Default"/>
+        <w:rPr>
+          <w:rFonts w:ascii="Helvetica" w:cs="Helvetica" w:hAnsi="Helvetica" w:eastAsia="Helvetica"/>
+          <w:outline w:val="0"/>
+          <w:color w:val="111111"/>
+          <w:u w:color="111111"/>
+          <w:shd w:val="clear" w:color="auto" w:fill="ffffff"/>
+          <w14:textFill>
+            <w14:solidFill>
+              <w14:srgbClr w14:val="111111"/>
+            </w14:solidFill>
+          </w14:textFill>
+        </w:rPr>
+      </w:pPr>
+      <w:r>
+        <w:rPr>
+          <w:rFonts w:ascii="Helvetica" w:hAnsi="Helvetica"/>
+          <w:outline w:val="0"/>
+          <w:color w:val="111111"/>
+          <w:u w:color="111111"/>
+          <w:shd w:val="clear" w:color="auto" w:fill="ffffff"/>
+          <w:rtl w:val="0"/>
+          <w:lang w:val="en-US"/>
+          <w14:textFill>
+            <w14:solidFill>
+              <w14:srgbClr w14:val="111111"/>
+            </w14:solidFill>
+          </w14:textFill>
+        </w:rPr>
+        <w:t>A Level Information Technology (A) English (C) Maths (C)</w:t>
+      </w:r>
+    </w:p>
+    <w:p>
+      <w:pPr>
+        <w:pStyle w:val="Default"/>
+        <w:rPr>
+          <w:rFonts w:ascii="Helvetica" w:cs="Helvetica" w:hAnsi="Helvetica" w:eastAsia="Helvetica"/>
+          <w:b w:val="1"/>
+          <w:bCs w:val="1"/>
+          <w:outline w:val="0"/>
+          <w:color w:val="111111"/>
+          <w:u w:color="111111"/>
+          <w:shd w:val="clear" w:color="auto" w:fill="ffffff"/>
+          <w14:textFill>
+            <w14:solidFill>
+              <w14:srgbClr w14:val="111111"/>
+            </w14:solidFill>
+          </w14:textFill>
+        </w:rPr>
+      </w:pPr>
+      <w:r>
+        <w:rPr>
+          <w:rFonts w:ascii="Helvetica" w:hAnsi="Helvetica" w:hint="default"/>
+          <w:b w:val="1"/>
+          <w:bCs w:val="1"/>
+          <w:outline w:val="0"/>
+          <w:color w:val="111111"/>
+          <w:u w:color="111111"/>
+          <w:shd w:val="clear" w:color="auto" w:fill="ffffff"/>
+          <w:rtl w:val="0"/>
+          <w:lang w:val="en-US"/>
+          <w14:textFill>
+            <w14:solidFill>
+              <w14:srgbClr w14:val="111111"/>
+            </w14:solidFill>
+          </w14:textFill>
+        </w:rPr>
+        <w:t> </w:t>
+      </w:r>
+    </w:p>
+    <w:p>
+      <w:pPr>
+        <w:pStyle w:val="Default"/>
+        <w:rPr>
+          <w:rFonts w:ascii="Helvetica" w:cs="Helvetica" w:hAnsi="Helvetica" w:eastAsia="Helvetica"/>
+          <w:b w:val="1"/>
+          <w:bCs w:val="1"/>
+          <w:outline w:val="0"/>
+          <w:color w:val="111111"/>
+          <w:u w:color="111111"/>
+          <w:shd w:val="clear" w:color="auto" w:fill="ffffff"/>
+          <w14:textFill>
+            <w14:solidFill>
+              <w14:srgbClr w14:val="111111"/>
+            </w14:solidFill>
+          </w14:textFill>
+        </w:rPr>
+      </w:pPr>
+      <w:r>
+        <w:rPr>
+          <w:rFonts w:ascii="Helvetica" w:hAnsi="Helvetica"/>
+          <w:b w:val="1"/>
+          <w:bCs w:val="1"/>
+          <w:outline w:val="0"/>
+          <w:color w:val="111111"/>
+          <w:u w:color="111111"/>
+          <w:shd w:val="clear" w:color="auto" w:fill="ffffff"/>
+          <w:rtl w:val="0"/>
+          <w:lang w:val="en-US"/>
+          <w14:textFill>
+            <w14:solidFill>
+              <w14:srgbClr w14:val="111111"/>
+            </w14:solidFill>
+          </w14:textFill>
+        </w:rPr>
+        <w:t>Ipswich Secondary School</w:t>
+      </w:r>
+    </w:p>
+    <w:p>
+      <w:pPr>
+        <w:pStyle w:val="Default"/>
+        <w:rPr>
+          <w:rFonts w:ascii="Helvetica" w:cs="Helvetica" w:hAnsi="Helvetica" w:eastAsia="Helvetica"/>
+          <w:outline w:val="0"/>
+          <w:color w:val="111111"/>
+          <w:u w:color="111111"/>
+          <w:shd w:val="clear" w:color="auto" w:fill="ffffff"/>
+          <w14:textFill>
+            <w14:solidFill>
+              <w14:srgbClr w14:val="111111"/>
+            </w14:solidFill>
+          </w14:textFill>
+        </w:rPr>
+      </w:pPr>
+      <w:r>
+        <w:rPr>
+          <w:rFonts w:ascii="Helvetica" w:hAnsi="Helvetica"/>
+          <w:i w:val="1"/>
+          <w:iCs w:val="1"/>
+          <w:outline w:val="0"/>
+          <w:color w:val="111111"/>
+          <w:u w:color="111111"/>
+          <w:shd w:val="clear" w:color="auto" w:fill="ffffff"/>
+          <w:rtl w:val="0"/>
+          <w:lang w:val="en-US"/>
+          <w14:textFill>
+            <w14:solidFill>
+              <w14:srgbClr w14:val="111111"/>
+            </w14:solidFill>
+          </w14:textFill>
+        </w:rPr>
+        <w:t xml:space="preserve">(2007 </w:t>
       </w:r>
       <w:r>
         <w:rPr>
@@ -984,6 +1107,7 @@
           <w:iCs w:val="1"/>
           <w:outline w:val="0"/>
           <w:color w:val="111111"/>
+          <w:u w:color="111111"/>
           <w:shd w:val="clear" w:color="auto" w:fill="ffffff"/>
           <w:rtl w:val="0"/>
           <w:lang w:val="en-US"/>
@@ -993,7 +1117,7 @@
             </w14:solidFill>
           </w14:textFill>
         </w:rPr>
-        <w:t xml:space="preserve"> – </w:t>
+        <w:t xml:space="preserve">– </w:t>
       </w:r>
       <w:r>
         <w:rPr>
@@ -1002,6 +1126,7 @@
           <w:iCs w:val="1"/>
           <w:outline w:val="0"/>
           <w:color w:val="111111"/>
+          <w:u w:color="111111"/>
           <w:shd w:val="clear" w:color="auto" w:fill="ffffff"/>
           <w:rtl w:val="0"/>
           <w:lang w:val="en-US"/>
@@ -1011,15 +1136,14 @@
             </w14:solidFill>
           </w14:textFill>
         </w:rPr>
-        <w:t>20</w:t>
-      </w:r>
-      <w:r>
-        <w:rPr>
-          <w:rFonts w:ascii="Helvetica" w:hAnsi="Helvetica"/>
-          <w:i w:val="1"/>
-          <w:iCs w:val="1"/>
+        <w:t>2010)</w:t>
+      </w:r>
+      <w:r>
+        <w:rPr>
+          <w:rFonts w:ascii="Helvetica" w:hAnsi="Helvetica" w:hint="default"/>
           <w:outline w:val="0"/>
           <w:color w:val="111111"/>
+          <w:u w:color="111111"/>
           <w:shd w:val="clear" w:color="auto" w:fill="ffffff"/>
           <w:rtl w:val="0"/>
           <w:lang w:val="en-US"/>
@@ -1029,75 +1153,7 @@
             </w14:solidFill>
           </w14:textFill>
         </w:rPr>
-        <w:t>12</w:t>
-      </w:r>
-      <w:r>
-        <w:rPr>
-          <w:rFonts w:ascii="Helvetica" w:hAnsi="Helvetica"/>
-          <w:i w:val="1"/>
-          <w:iCs w:val="1"/>
-          <w:outline w:val="0"/>
-          <w:color w:val="111111"/>
-          <w:shd w:val="clear" w:color="auto" w:fill="ffffff"/>
-          <w:rtl w:val="0"/>
-          <w:lang w:val="en-US"/>
-          <w14:textFill>
-            <w14:solidFill>
-              <w14:srgbClr w14:val="111111"/>
-            </w14:solidFill>
-          </w14:textFill>
-        </w:rPr>
-        <w:t>)</w:t>
-      </w:r>
-      <w:r>
-        <w:rPr>
-          <w:rFonts w:ascii="Helvetica" w:hAnsi="Helvetica" w:hint="default"/>
-          <w:i w:val="0"/>
-          <w:iCs w:val="0"/>
-          <w:outline w:val="0"/>
-          <w:color w:val="111111"/>
-          <w:shd w:val="clear" w:color="auto" w:fill="ffffff"/>
-          <w:rtl w:val="0"/>
-          <w:lang w:val="en-US"/>
-          <w14:textFill>
-            <w14:solidFill>
-              <w14:srgbClr w14:val="111111"/>
-            </w14:solidFill>
-          </w14:textFill>
-        </w:rPr>
         <w:t> </w:t>
-      </w:r>
-    </w:p>
-    <w:p>
-      <w:pPr>
-        <w:pStyle w:val="Default"/>
-        <w:rPr>
-          <w:rFonts w:ascii="Helvetica" w:cs="Helvetica" w:hAnsi="Helvetica" w:eastAsia="Helvetica"/>
-          <w:outline w:val="0"/>
-          <w:color w:val="111111"/>
-          <w:shd w:val="clear" w:color="auto" w:fill="ffffff"/>
-          <w14:textFill>
-            <w14:solidFill>
-              <w14:srgbClr w14:val="111111"/>
-            </w14:solidFill>
-          </w14:textFill>
-        </w:rPr>
-      </w:pPr>
-      <w:r>
-        <w:rPr>
-          <w:rFonts w:ascii="Helvetica" w:hAnsi="Helvetica"/>
-          <w:outline w:val="0"/>
-          <w:color w:val="111111"/>
-          <w:shd w:val="clear" w:color="auto" w:fill="ffffff"/>
-          <w:rtl w:val="0"/>
-          <w:lang w:val="en-US"/>
-          <w14:textFill>
-            <w14:solidFill>
-              <w14:srgbClr w14:val="111111"/>
-            </w14:solidFill>
-          </w14:textFill>
-        </w:rPr>
-        <w:t>A Level Information Technology (A) English (C) Maths (C)</w:t>
       </w:r>
     </w:p>
     <w:p>
@@ -1109,6 +1165,9 @@
           <w:bCs w:val="1"/>
           <w:outline w:val="0"/>
           <w:color w:val="111111"/>
+          <w:sz w:val="20"/>
+          <w:szCs w:val="20"/>
+          <w:u w:color="111111"/>
           <w:shd w:val="clear" w:color="auto" w:fill="ffffff"/>
           <w14:textFill>
             <w14:solidFill>
@@ -1119,11 +1178,27 @@
       </w:pPr>
       <w:r>
         <w:rPr>
+          <w:rFonts w:ascii="Helvetica" w:hAnsi="Helvetica"/>
+          <w:outline w:val="0"/>
+          <w:color w:val="111111"/>
+          <w:u w:color="111111"/>
+          <w:shd w:val="clear" w:color="auto" w:fill="ffffff"/>
+          <w:rtl w:val="0"/>
+          <w:lang w:val="en-US"/>
+          <w14:textFill>
+            <w14:solidFill>
+              <w14:srgbClr w14:val="111111"/>
+            </w14:solidFill>
+          </w14:textFill>
+        </w:rPr>
+        <w:t xml:space="preserve">9 GCSEs </w:t>
+      </w:r>
+      <w:r>
+        <w:rPr>
           <w:rFonts w:ascii="Helvetica" w:hAnsi="Helvetica" w:hint="default"/>
-          <w:b w:val="1"/>
-          <w:bCs w:val="1"/>
           <w:outline w:val="0"/>
           <w:color w:val="111111"/>
+          <w:u w:color="111111"/>
           <w:shd w:val="clear" w:color="auto" w:fill="ffffff"/>
           <w:rtl w:val="0"/>
           <w:lang w:val="en-US"/>
@@ -1135,288 +1210,50 @@
         </w:rPr>
         <w:t> </w:t>
       </w:r>
-    </w:p>
-    <w:p>
-      <w:pPr>
-        <w:pStyle w:val="Default"/>
+      <w:r>
+        <w:rPr>
+          <w:rFonts w:ascii="Helvetica" w:hAnsi="Helvetica"/>
+          <w:outline w:val="0"/>
+          <w:color w:val="111111"/>
+          <w:u w:color="111111"/>
+          <w:shd w:val="clear" w:color="auto" w:fill="ffffff"/>
+          <w:rtl w:val="0"/>
+          <w:lang w:val="en-US"/>
+          <w14:textFill>
+            <w14:solidFill>
+              <w14:srgbClr w14:val="111111"/>
+            </w14:solidFill>
+          </w14:textFill>
+        </w:rPr>
+        <w:t>C grade and above (including Maths and English)</w:t>
+      </w:r>
+    </w:p>
+    <w:p>
+      <w:pPr>
+        <w:pStyle w:val="Body A"/>
+        <w:spacing w:after="160" w:line="259" w:lineRule="auto"/>
+        <w:ind w:left="4320" w:hanging="4320"/>
+        <w:rPr>
+          <w:rFonts w:ascii="Calibri" w:cs="Calibri" w:hAnsi="Calibri" w:eastAsia="Calibri"/>
+          <w:sz w:val="20"/>
+          <w:szCs w:val="20"/>
+          <w:u w:color="000000"/>
+          <w:lang w:val="en-US"/>
+        </w:rPr>
+      </w:pPr>
+    </w:p>
+    <w:p>
+      <w:pPr>
+        <w:pStyle w:val="Body A"/>
+        <w:spacing w:after="160" w:line="259" w:lineRule="auto"/>
+        <w:ind w:left="4320" w:hanging="4320"/>
         <w:rPr>
           <w:rFonts w:ascii="Helvetica" w:cs="Helvetica" w:hAnsi="Helvetica" w:eastAsia="Helvetica"/>
           <w:b w:val="1"/>
           <w:bCs w:val="1"/>
-          <w:outline w:val="0"/>
-          <w:color w:val="111111"/>
-          <w:shd w:val="clear" w:color="auto" w:fill="ffffff"/>
-          <w14:textFill>
-            <w14:solidFill>
-              <w14:srgbClr w14:val="111111"/>
-            </w14:solidFill>
-          </w14:textFill>
-        </w:rPr>
-      </w:pPr>
-      <w:r>
-        <w:rPr>
-          <w:rFonts w:ascii="Helvetica" w:hAnsi="Helvetica"/>
-          <w:b w:val="1"/>
-          <w:bCs w:val="1"/>
-          <w:outline w:val="0"/>
-          <w:color w:val="111111"/>
-          <w:shd w:val="clear" w:color="auto" w:fill="ffffff"/>
-          <w:rtl w:val="0"/>
-          <w:lang w:val="en-US"/>
-          <w14:textFill>
-            <w14:solidFill>
-              <w14:srgbClr w14:val="111111"/>
-            </w14:solidFill>
-          </w14:textFill>
-        </w:rPr>
-        <w:t>Ipswich Secondary School</w:t>
-      </w:r>
-    </w:p>
-    <w:p>
-      <w:pPr>
-        <w:pStyle w:val="Default"/>
-        <w:rPr>
-          <w:rFonts w:ascii="Helvetica" w:cs="Helvetica" w:hAnsi="Helvetica" w:eastAsia="Helvetica"/>
-          <w:i w:val="0"/>
-          <w:iCs w:val="0"/>
-          <w:outline w:val="0"/>
-          <w:color w:val="111111"/>
-          <w:shd w:val="clear" w:color="auto" w:fill="ffffff"/>
-          <w14:textFill>
-            <w14:solidFill>
-              <w14:srgbClr w14:val="111111"/>
-            </w14:solidFill>
-          </w14:textFill>
-        </w:rPr>
-      </w:pPr>
-      <w:r>
-        <w:rPr>
-          <w:rFonts w:ascii="Helvetica" w:hAnsi="Helvetica"/>
-          <w:i w:val="1"/>
-          <w:iCs w:val="1"/>
-          <w:outline w:val="0"/>
-          <w:color w:val="111111"/>
-          <w:shd w:val="clear" w:color="auto" w:fill="ffffff"/>
-          <w:rtl w:val="0"/>
-          <w:lang w:val="en-US"/>
-          <w14:textFill>
-            <w14:solidFill>
-              <w14:srgbClr w14:val="111111"/>
-            </w14:solidFill>
-          </w14:textFill>
-        </w:rPr>
-        <w:t>(</w:t>
-      </w:r>
-      <w:r>
-        <w:rPr>
-          <w:rFonts w:ascii="Helvetica" w:hAnsi="Helvetica"/>
-          <w:i w:val="1"/>
-          <w:iCs w:val="1"/>
-          <w:outline w:val="0"/>
-          <w:color w:val="111111"/>
-          <w:shd w:val="clear" w:color="auto" w:fill="ffffff"/>
-          <w:rtl w:val="0"/>
-          <w:lang w:val="en-US"/>
-          <w14:textFill>
-            <w14:solidFill>
-              <w14:srgbClr w14:val="111111"/>
-            </w14:solidFill>
-          </w14:textFill>
-        </w:rPr>
-        <w:t>2007</w:t>
-      </w:r>
-      <w:r>
-        <w:rPr>
-          <w:rFonts w:ascii="Helvetica" w:hAnsi="Helvetica" w:hint="default"/>
-          <w:i w:val="1"/>
-          <w:iCs w:val="1"/>
-          <w:outline w:val="0"/>
-          <w:color w:val="111111"/>
-          <w:shd w:val="clear" w:color="auto" w:fill="ffffff"/>
-          <w:rtl w:val="0"/>
-          <w:lang w:val="en-US"/>
-          <w14:textFill>
-            <w14:solidFill>
-              <w14:srgbClr w14:val="111111"/>
-            </w14:solidFill>
-          </w14:textFill>
-        </w:rPr>
-        <w:t xml:space="preserve"> – </w:t>
-      </w:r>
-      <w:r>
-        <w:rPr>
-          <w:rFonts w:ascii="Helvetica" w:hAnsi="Helvetica"/>
-          <w:i w:val="1"/>
-          <w:iCs w:val="1"/>
-          <w:outline w:val="0"/>
-          <w:color w:val="111111"/>
-          <w:shd w:val="clear" w:color="auto" w:fill="ffffff"/>
-          <w:rtl w:val="0"/>
-          <w:lang w:val="en-US"/>
-          <w14:textFill>
-            <w14:solidFill>
-              <w14:srgbClr w14:val="111111"/>
-            </w14:solidFill>
-          </w14:textFill>
-        </w:rPr>
-        <w:t>20</w:t>
-      </w:r>
-      <w:r>
-        <w:rPr>
-          <w:rFonts w:ascii="Helvetica" w:hAnsi="Helvetica"/>
-          <w:i w:val="1"/>
-          <w:iCs w:val="1"/>
-          <w:outline w:val="0"/>
-          <w:color w:val="111111"/>
-          <w:shd w:val="clear" w:color="auto" w:fill="ffffff"/>
-          <w:rtl w:val="0"/>
-          <w:lang w:val="en-US"/>
-          <w14:textFill>
-            <w14:solidFill>
-              <w14:srgbClr w14:val="111111"/>
-            </w14:solidFill>
-          </w14:textFill>
-        </w:rPr>
-        <w:t>10</w:t>
-      </w:r>
-      <w:r>
-        <w:rPr>
-          <w:rFonts w:ascii="Helvetica" w:hAnsi="Helvetica"/>
-          <w:i w:val="1"/>
-          <w:iCs w:val="1"/>
-          <w:outline w:val="0"/>
-          <w:color w:val="111111"/>
-          <w:shd w:val="clear" w:color="auto" w:fill="ffffff"/>
-          <w:rtl w:val="0"/>
-          <w:lang w:val="en-US"/>
-          <w14:textFill>
-            <w14:solidFill>
-              <w14:srgbClr w14:val="111111"/>
-            </w14:solidFill>
-          </w14:textFill>
-        </w:rPr>
-        <w:t>)</w:t>
-      </w:r>
-      <w:r>
-        <w:rPr>
-          <w:rFonts w:ascii="Helvetica" w:hAnsi="Helvetica" w:hint="default"/>
-          <w:i w:val="0"/>
-          <w:iCs w:val="0"/>
-          <w:outline w:val="0"/>
-          <w:color w:val="111111"/>
-          <w:shd w:val="clear" w:color="auto" w:fill="ffffff"/>
-          <w:rtl w:val="0"/>
-          <w:lang w:val="en-US"/>
-          <w14:textFill>
-            <w14:solidFill>
-              <w14:srgbClr w14:val="111111"/>
-            </w14:solidFill>
-          </w14:textFill>
-        </w:rPr>
-        <w:t> </w:t>
-      </w:r>
-    </w:p>
-    <w:p>
-      <w:pPr>
-        <w:pStyle w:val="Default"/>
-        <w:rPr>
-          <w:rFonts w:ascii="Helvetica" w:cs="Helvetica" w:hAnsi="Helvetica" w:eastAsia="Helvetica"/>
-          <w:b w:val="1"/>
-          <w:bCs w:val="1"/>
-          <w:outline w:val="0"/>
-          <w:color w:val="111111"/>
-          <w:sz w:val="20"/>
-          <w:szCs w:val="20"/>
-          <w:shd w:val="clear" w:color="auto" w:fill="ffffff"/>
-          <w14:textFill>
-            <w14:solidFill>
-              <w14:srgbClr w14:val="111111"/>
-            </w14:solidFill>
-          </w14:textFill>
-        </w:rPr>
-      </w:pPr>
-      <w:r>
-        <w:rPr>
-          <w:rFonts w:ascii="Helvetica" w:hAnsi="Helvetica"/>
-          <w:outline w:val="0"/>
-          <w:color w:val="111111"/>
-          <w:sz w:val="22"/>
-          <w:szCs w:val="22"/>
-          <w:shd w:val="clear" w:color="auto" w:fill="ffffff"/>
-          <w:rtl w:val="0"/>
-          <w:lang w:val="en-US"/>
-          <w14:textFill>
-            <w14:solidFill>
-              <w14:srgbClr w14:val="111111"/>
-            </w14:solidFill>
-          </w14:textFill>
-        </w:rPr>
-        <w:t xml:space="preserve">9 GCSEs </w:t>
-      </w:r>
-      <w:r>
-        <w:rPr>
-          <w:rFonts w:ascii="Helvetica" w:hAnsi="Helvetica" w:hint="default"/>
-          <w:outline w:val="0"/>
-          <w:color w:val="111111"/>
-          <w:sz w:val="22"/>
-          <w:szCs w:val="22"/>
-          <w:shd w:val="clear" w:color="auto" w:fill="ffffff"/>
-          <w:rtl w:val="0"/>
-          <w:lang w:val="en-US"/>
-          <w14:textFill>
-            <w14:solidFill>
-              <w14:srgbClr w14:val="111111"/>
-            </w14:solidFill>
-          </w14:textFill>
-        </w:rPr>
-        <w:t> </w:t>
-      </w:r>
-      <w:r>
-        <w:rPr>
-          <w:rFonts w:ascii="Helvetica" w:hAnsi="Helvetica"/>
-          <w:outline w:val="0"/>
-          <w:color w:val="111111"/>
-          <w:sz w:val="22"/>
-          <w:szCs w:val="22"/>
-          <w:shd w:val="clear" w:color="auto" w:fill="ffffff"/>
-          <w:rtl w:val="0"/>
-          <w:lang w:val="en-US"/>
-          <w14:textFill>
-            <w14:solidFill>
-              <w14:srgbClr w14:val="111111"/>
-            </w14:solidFill>
-          </w14:textFill>
-        </w:rPr>
-        <w:t>C grade and above (including Maths and English)</w:t>
-      </w:r>
-    </w:p>
-    <w:p>
-      <w:pPr>
-        <w:pStyle w:val="Body A"/>
-        <w:spacing w:after="160" w:line="259" w:lineRule="auto"/>
-        <w:ind w:left="4320" w:hanging="4320"/>
-        <w:rPr>
-          <w:rFonts w:ascii="Calibri" w:cs="Calibri" w:hAnsi="Calibri" w:eastAsia="Calibri"/>
-          <w:sz w:val="20"/>
-          <w:szCs w:val="20"/>
-          <w:u w:color="000000"/>
-          <w:lang w:val="en-US"/>
-        </w:rPr>
-      </w:pPr>
-    </w:p>
-    <w:p>
-      <w:pPr>
-        <w:pStyle w:val="Body A"/>
-        <w:spacing w:after="160" w:line="259" w:lineRule="auto"/>
-        <w:ind w:left="4320" w:hanging="4320"/>
-        <w:rPr>
-          <w:rFonts w:ascii="Helvetica" w:cs="Helvetica" w:hAnsi="Helvetica" w:eastAsia="Helvetica"/>
-          <w:b w:val="1"/>
-          <w:bCs w:val="1"/>
-          <w:sz w:val="20"/>
-          <w:szCs w:val="20"/>
-          <w:u w:color="000000"/>
-          <w:lang w:val="en-US"/>
+          <w:sz w:val="20"/>
+          <w:szCs w:val="20"/>
+          <w:u w:color="000000"/>
         </w:rPr>
       </w:pPr>
       <w:r>
@@ -1454,31 +1291,33 @@
           <w:ilvl w:val="0"/>
           <w:numId w:val="2"/>
         </w:numPr>
+        <w:bidi w:val="0"/>
+        <w:ind w:right="0"/>
+        <w:jc w:val="left"/>
         <w:rPr>
           <w:rFonts w:ascii="Helvetica" w:cs="Helvetica" w:hAnsi="Helvetica" w:eastAsia="Helvetica"/>
           <w:outline w:val="0"/>
           <w:color w:val="111111"/>
           <w:sz w:val="20"/>
           <w:szCs w:val="20"/>
+          <w:rtl w:val="0"/>
+          <w14:textFill>
+            <w14:solidFill>
+              <w14:srgbClr w14:val="111111"/>
+            </w14:solidFill>
+          </w14:textFill>
+        </w:rPr>
+      </w:pPr>
+      <w:r>
+        <w:rPr>
+          <w:rFonts w:ascii="Calibri" w:cs="Calibri" w:hAnsi="Calibri" w:eastAsia="Calibri"/>
+          <w:outline w:val="0"/>
+          <w:color w:val="111111"/>
+          <w:sz w:val="20"/>
+          <w:szCs w:val="20"/>
+          <w:u w:color="000000"/>
           <w:shd w:val="clear" w:color="auto" w:fill="ffffff"/>
-          <w14:textFill>
-            <w14:solidFill>
-              <w14:srgbClr w14:val="111111"/>
-            </w14:solidFill>
-          </w14:textFill>
-        </w:rPr>
-      </w:pPr>
-      <w:r>
-        <w:rPr>
-          <w:rFonts w:ascii="Calibri" w:cs="Calibri" w:hAnsi="Calibri" w:eastAsia="Calibri"/>
-          <w:outline w:val="0"/>
-          <w:color w:val="111111"/>
-          <w:sz w:val="20"/>
-          <w:szCs w:val="20"/>
-          <w:u w:color="000000"/>
-          <w:shd w:val="clear" w:color="auto" w:fill="ffffff"/>
-          <w:rtl w:val="0"/>
-          <w:lang w:val="en-US"/>
+          <w:rtl w:val="0"/>
           <w14:textFill>
             <w14:solidFill>
               <w14:srgbClr w14:val="111111"/>
@@ -1496,31 +1335,33 @@
           <w:ilvl w:val="0"/>
           <w:numId w:val="2"/>
         </w:numPr>
+        <w:bidi w:val="0"/>
+        <w:ind w:right="0"/>
+        <w:jc w:val="left"/>
         <w:rPr>
           <w:rFonts w:ascii="Helvetica" w:cs="Helvetica" w:hAnsi="Helvetica" w:eastAsia="Helvetica"/>
           <w:outline w:val="0"/>
           <w:color w:val="111111"/>
           <w:sz w:val="20"/>
           <w:szCs w:val="20"/>
+          <w:rtl w:val="0"/>
+          <w14:textFill>
+            <w14:solidFill>
+              <w14:srgbClr w14:val="111111"/>
+            </w14:solidFill>
+          </w14:textFill>
+        </w:rPr>
+      </w:pPr>
+      <w:r>
+        <w:rPr>
+          <w:rFonts w:ascii="Calibri" w:cs="Calibri" w:hAnsi="Calibri" w:eastAsia="Calibri"/>
+          <w:outline w:val="0"/>
+          <w:color w:val="111111"/>
+          <w:sz w:val="20"/>
+          <w:szCs w:val="20"/>
+          <w:u w:color="000000"/>
           <w:shd w:val="clear" w:color="auto" w:fill="ffffff"/>
-          <w14:textFill>
-            <w14:solidFill>
-              <w14:srgbClr w14:val="111111"/>
-            </w14:solidFill>
-          </w14:textFill>
-        </w:rPr>
-      </w:pPr>
-      <w:r>
-        <w:rPr>
-          <w:rFonts w:ascii="Calibri" w:cs="Calibri" w:hAnsi="Calibri" w:eastAsia="Calibri"/>
-          <w:outline w:val="0"/>
-          <w:color w:val="111111"/>
-          <w:sz w:val="20"/>
-          <w:szCs w:val="20"/>
-          <w:u w:color="000000"/>
-          <w:shd w:val="clear" w:color="auto" w:fill="ffffff"/>
-          <w:rtl w:val="0"/>
-          <w:lang w:val="en-US"/>
+          <w:rtl w:val="0"/>
           <w14:textFill>
             <w14:solidFill>
               <w14:srgbClr w14:val="111111"/>
@@ -1538,31 +1379,33 @@
           <w:ilvl w:val="0"/>
           <w:numId w:val="2"/>
         </w:numPr>
+        <w:bidi w:val="0"/>
+        <w:ind w:right="0"/>
+        <w:jc w:val="left"/>
         <w:rPr>
           <w:rFonts w:ascii="Helvetica" w:cs="Helvetica" w:hAnsi="Helvetica" w:eastAsia="Helvetica"/>
           <w:outline w:val="0"/>
           <w:color w:val="111111"/>
           <w:sz w:val="20"/>
           <w:szCs w:val="20"/>
+          <w:rtl w:val="0"/>
+          <w14:textFill>
+            <w14:solidFill>
+              <w14:srgbClr w14:val="111111"/>
+            </w14:solidFill>
+          </w14:textFill>
+        </w:rPr>
+      </w:pPr>
+      <w:r>
+        <w:rPr>
+          <w:rFonts w:ascii="Calibri" w:cs="Calibri" w:hAnsi="Calibri" w:eastAsia="Calibri"/>
+          <w:outline w:val="0"/>
+          <w:color w:val="111111"/>
+          <w:sz w:val="20"/>
+          <w:szCs w:val="20"/>
+          <w:u w:color="000000"/>
           <w:shd w:val="clear" w:color="auto" w:fill="ffffff"/>
-          <w14:textFill>
-            <w14:solidFill>
-              <w14:srgbClr w14:val="111111"/>
-            </w14:solidFill>
-          </w14:textFill>
-        </w:rPr>
-      </w:pPr>
-      <w:r>
-        <w:rPr>
-          <w:rFonts w:ascii="Calibri" w:cs="Calibri" w:hAnsi="Calibri" w:eastAsia="Calibri"/>
-          <w:outline w:val="0"/>
-          <w:color w:val="111111"/>
-          <w:sz w:val="20"/>
-          <w:szCs w:val="20"/>
-          <w:u w:color="000000"/>
-          <w:shd w:val="clear" w:color="auto" w:fill="ffffff"/>
-          <w:rtl w:val="0"/>
-          <w:lang w:val="en-US"/>
+          <w:rtl w:val="0"/>
           <w14:textFill>
             <w14:solidFill>
               <w14:srgbClr w14:val="111111"/>
@@ -1580,23 +1423,45 @@
           <w:ilvl w:val="0"/>
           <w:numId w:val="2"/>
         </w:numPr>
+        <w:bidi w:val="0"/>
+        <w:ind w:right="0"/>
+        <w:jc w:val="left"/>
         <w:rPr>
           <w:rFonts w:ascii="Helvetica" w:cs="Helvetica" w:hAnsi="Helvetica" w:eastAsia="Helvetica"/>
           <w:outline w:val="0"/>
           <w:color w:val="111111"/>
           <w:sz w:val="20"/>
           <w:szCs w:val="20"/>
+          <w:rtl w:val="0"/>
+          <w14:textFill>
+            <w14:solidFill>
+              <w14:srgbClr w14:val="111111"/>
+            </w14:solidFill>
+          </w14:textFill>
+        </w:rPr>
+      </w:pPr>
+      <w:r>
+        <w:rPr>
+          <w:rFonts w:ascii="Calibri" w:cs="Calibri" w:hAnsi="Calibri" w:eastAsia="Calibri"/>
+          <w:outline w:val="0"/>
+          <w:color w:val="111111"/>
+          <w:sz w:val="20"/>
+          <w:szCs w:val="20"/>
+          <w:u w:color="000000"/>
           <w:shd w:val="clear" w:color="auto" w:fill="ffffff"/>
+          <w:rtl w:val="0"/>
           <w14:textFill>
             <w14:solidFill>
               <w14:srgbClr w14:val="111111"/>
             </w14:solidFill>
           </w14:textFill>
         </w:rPr>
-      </w:pPr>
-      <w:r>
-        <w:rPr>
-          <w:rFonts w:ascii="Calibri" w:cs="Calibri" w:hAnsi="Calibri" w:eastAsia="Calibri"/>
+        <w:tab/>
+        <w:t>Strong C and C</w:t>
+      </w:r>
+      <w:r>
+        <w:rPr>
+          <w:rFonts w:ascii="Calibri" w:hAnsi="Calibri"/>
           <w:outline w:val="0"/>
           <w:color w:val="111111"/>
           <w:sz w:val="20"/>
@@ -1611,8 +1476,26 @@
             </w14:solidFill>
           </w14:textFill>
         </w:rPr>
-        <w:tab/>
-        <w:t>Strong C and C+ in an object orientated environment</w:t>
+        <w:t>+</w:t>
+      </w:r>
+      <w:r>
+        <w:rPr>
+          <w:rFonts w:ascii="Calibri" w:hAnsi="Calibri"/>
+          <w:outline w:val="0"/>
+          <w:color w:val="111111"/>
+          <w:sz w:val="20"/>
+          <w:szCs w:val="20"/>
+          <w:u w:color="000000"/>
+          <w:shd w:val="clear" w:color="auto" w:fill="ffffff"/>
+          <w:rtl w:val="0"/>
+          <w:lang w:val="en-US"/>
+          <w14:textFill>
+            <w14:solidFill>
+              <w14:srgbClr w14:val="111111"/>
+            </w14:solidFill>
+          </w14:textFill>
+        </w:rPr>
+        <w:t>+ in an object orientated environment</w:t>
       </w:r>
     </w:p>
     <w:p>
@@ -1622,31 +1505,33 @@
           <w:ilvl w:val="0"/>
           <w:numId w:val="2"/>
         </w:numPr>
+        <w:bidi w:val="0"/>
+        <w:ind w:right="0"/>
+        <w:jc w:val="left"/>
         <w:rPr>
           <w:rFonts w:ascii="Helvetica" w:cs="Helvetica" w:hAnsi="Helvetica" w:eastAsia="Helvetica"/>
           <w:outline w:val="0"/>
           <w:color w:val="111111"/>
           <w:sz w:val="20"/>
           <w:szCs w:val="20"/>
+          <w:rtl w:val="0"/>
+          <w14:textFill>
+            <w14:solidFill>
+              <w14:srgbClr w14:val="111111"/>
+            </w14:solidFill>
+          </w14:textFill>
+        </w:rPr>
+      </w:pPr>
+      <w:r>
+        <w:rPr>
+          <w:rFonts w:ascii="Calibri" w:cs="Calibri" w:hAnsi="Calibri" w:eastAsia="Calibri"/>
+          <w:outline w:val="0"/>
+          <w:color w:val="111111"/>
+          <w:sz w:val="20"/>
+          <w:szCs w:val="20"/>
+          <w:u w:color="000000"/>
           <w:shd w:val="clear" w:color="auto" w:fill="ffffff"/>
-          <w14:textFill>
-            <w14:solidFill>
-              <w14:srgbClr w14:val="111111"/>
-            </w14:solidFill>
-          </w14:textFill>
-        </w:rPr>
-      </w:pPr>
-      <w:r>
-        <w:rPr>
-          <w:rFonts w:ascii="Calibri" w:cs="Calibri" w:hAnsi="Calibri" w:eastAsia="Calibri"/>
-          <w:outline w:val="0"/>
-          <w:color w:val="111111"/>
-          <w:sz w:val="20"/>
-          <w:szCs w:val="20"/>
-          <w:u w:color="000000"/>
-          <w:shd w:val="clear" w:color="auto" w:fill="ffffff"/>
-          <w:rtl w:val="0"/>
-          <w:lang w:val="en-US"/>
+          <w:rtl w:val="0"/>
           <w14:textFill>
             <w14:solidFill>
               <w14:srgbClr w14:val="111111"/>
@@ -1668,7 +1553,6 @@
           <w:szCs w:val="20"/>
           <w:u w:color="000000"/>
           <w:shd w:val="clear" w:color="auto" w:fill="ffffff"/>
-          <w:lang w:val="en-US"/>
           <w14:textFill>
             <w14:solidFill>
               <w14:srgbClr w14:val="111111"/>
@@ -1687,7 +1571,6 @@
           <w:sz w:val="20"/>
           <w:szCs w:val="20"/>
           <w:u w:color="000000"/>
-          <w:lang w:val="en-US"/>
         </w:rPr>
       </w:pPr>
       <w:r>
@@ -1766,7 +1649,7 @@
                   <wp:posOffset>640680</wp:posOffset>
                 </wp:positionH>
                 <wp:positionV relativeFrom="line">
-                  <wp:posOffset>389187</wp:posOffset>
+                  <wp:posOffset>389186</wp:posOffset>
                 </wp:positionV>
                 <wp:extent cx="2519681" cy="293568"/>
                 <wp:effectExtent l="0" t="0" r="0" b="0"/>
@@ -2777,7 +2660,7 @@
                   <wp:posOffset>724852</wp:posOffset>
                 </wp:positionH>
                 <wp:positionV relativeFrom="line">
-                  <wp:posOffset>470930</wp:posOffset>
+                  <wp:posOffset>470929</wp:posOffset>
                 </wp:positionV>
                 <wp:extent cx="2519681" cy="347384"/>
                 <wp:effectExtent l="0" t="0" r="0" b="0"/>
@@ -3512,20 +3395,7 @@
           <w:rtl w:val="0"/>
           <w:lang w:val="en-US"/>
         </w:rPr>
-        <w:t>September 201</w:t>
-      </w:r>
-      <w:r>
-        <w:rPr>
-          <w:rFonts w:ascii="Helvetica" w:hAnsi="Helvetica"/>
-          <w:b w:val="1"/>
-          <w:bCs w:val="1"/>
-          <w:sz w:val="20"/>
-          <w:szCs w:val="20"/>
-          <w:u w:color="000000"/>
-          <w:rtl w:val="0"/>
-          <w:lang w:val="en-US"/>
-        </w:rPr>
-        <w:t>8</w:t>
+        <w:t xml:space="preserve">September 2018 </w:t>
       </w:r>
       <w:r>
         <w:rPr>
@@ -3538,7 +3408,7 @@
           <w:rtl w:val="0"/>
           <w:lang w:val="en-US"/>
         </w:rPr>
-        <w:t xml:space="preserve"> – </w:t>
+        <w:t xml:space="preserve">– </w:t>
       </w:r>
       <w:r>
         <w:rPr>
@@ -3561,13 +3431,16 @@
           <w:ilvl w:val="0"/>
           <w:numId w:val="6"/>
         </w:numPr>
+        <w:bidi w:val="0"/>
+        <w:ind w:right="0"/>
+        <w:jc w:val="left"/>
         <w:rPr>
           <w:rFonts w:ascii="Helvetica" w:cs="Helvetica" w:hAnsi="Helvetica" w:eastAsia="Helvetica"/>
           <w:outline w:val="0"/>
           <w:color w:val="111111"/>
           <w:sz w:val="20"/>
           <w:szCs w:val="20"/>
-          <w:shd w:val="clear" w:color="auto" w:fill="ffffff"/>
+          <w:rtl w:val="0"/>
           <w14:textFill>
             <w14:solidFill>
               <w14:srgbClr w14:val="111111"/>
@@ -3582,6 +3455,7 @@
           <w:color w:val="000000"/>
           <w:sz w:val="20"/>
           <w:szCs w:val="20"/>
+          <w:u w:color="000000"/>
           <w:shd w:val="clear" w:color="auto" w:fill="ffffff"/>
           <w:rtl w:val="0"/>
           <w14:textFill>
@@ -3601,13 +3475,16 @@
           <w:ilvl w:val="0"/>
           <w:numId w:val="6"/>
         </w:numPr>
+        <w:bidi w:val="0"/>
+        <w:ind w:right="0"/>
+        <w:jc w:val="left"/>
         <w:rPr>
           <w:rFonts w:ascii="Helvetica" w:cs="Helvetica" w:hAnsi="Helvetica" w:eastAsia="Helvetica"/>
           <w:outline w:val="0"/>
           <w:color w:val="111111"/>
           <w:sz w:val="20"/>
           <w:szCs w:val="20"/>
-          <w:shd w:val="clear" w:color="auto" w:fill="ffffff"/>
+          <w:rtl w:val="0"/>
           <w14:textFill>
             <w14:solidFill>
               <w14:srgbClr w14:val="111111"/>
@@ -3622,6 +3499,7 @@
           <w:color w:val="000000"/>
           <w:sz w:val="20"/>
           <w:szCs w:val="20"/>
+          <w:u w:color="000000"/>
           <w:shd w:val="clear" w:color="auto" w:fill="ffffff"/>
           <w:rtl w:val="0"/>
           <w14:textFill>
@@ -3641,13 +3519,16 @@
           <w:ilvl w:val="0"/>
           <w:numId w:val="6"/>
         </w:numPr>
+        <w:bidi w:val="0"/>
+        <w:ind w:right="0"/>
+        <w:jc w:val="left"/>
         <w:rPr>
           <w:rFonts w:ascii="Helvetica" w:cs="Helvetica" w:hAnsi="Helvetica" w:eastAsia="Helvetica"/>
           <w:outline w:val="0"/>
           <w:color w:val="111111"/>
           <w:sz w:val="20"/>
           <w:szCs w:val="20"/>
-          <w:shd w:val="clear" w:color="auto" w:fill="ffffff"/>
+          <w:rtl w:val="0"/>
           <w14:textFill>
             <w14:solidFill>
               <w14:srgbClr w14:val="111111"/>
@@ -3662,6 +3543,7 @@
           <w:color w:val="000000"/>
           <w:sz w:val="20"/>
           <w:szCs w:val="20"/>
+          <w:u w:color="000000"/>
           <w:shd w:val="clear" w:color="auto" w:fill="ffffff"/>
           <w:rtl w:val="0"/>
           <w14:textFill>
@@ -3681,13 +3563,16 @@
           <w:ilvl w:val="0"/>
           <w:numId w:val="6"/>
         </w:numPr>
+        <w:bidi w:val="0"/>
+        <w:ind w:right="0"/>
+        <w:jc w:val="left"/>
         <w:rPr>
           <w:rFonts w:ascii="Helvetica" w:cs="Helvetica" w:hAnsi="Helvetica" w:eastAsia="Helvetica"/>
           <w:outline w:val="0"/>
           <w:color w:val="111111"/>
           <w:sz w:val="20"/>
           <w:szCs w:val="20"/>
-          <w:shd w:val="clear" w:color="auto" w:fill="ffffff"/>
+          <w:rtl w:val="0"/>
           <w14:textFill>
             <w14:solidFill>
               <w14:srgbClr w14:val="111111"/>
@@ -3702,6 +3587,7 @@
           <w:color w:val="000000"/>
           <w:sz w:val="20"/>
           <w:szCs w:val="20"/>
+          <w:u w:color="000000"/>
           <w:shd w:val="clear" w:color="auto" w:fill="ffffff"/>
           <w:rtl w:val="0"/>
           <w14:textFill>
@@ -3721,13 +3607,16 @@
           <w:ilvl w:val="0"/>
           <w:numId w:val="6"/>
         </w:numPr>
+        <w:bidi w:val="0"/>
+        <w:ind w:right="0"/>
+        <w:jc w:val="left"/>
         <w:rPr>
           <w:rFonts w:ascii="Helvetica" w:cs="Helvetica" w:hAnsi="Helvetica" w:eastAsia="Helvetica"/>
           <w:outline w:val="0"/>
           <w:color w:val="111111"/>
           <w:sz w:val="20"/>
           <w:szCs w:val="20"/>
-          <w:shd w:val="clear" w:color="auto" w:fill="ffffff"/>
+          <w:rtl w:val="0"/>
           <w14:textFill>
             <w14:solidFill>
               <w14:srgbClr w14:val="111111"/>
@@ -3742,6 +3631,7 @@
           <w:color w:val="000000"/>
           <w:sz w:val="20"/>
           <w:szCs w:val="20"/>
+          <w:u w:color="000000"/>
           <w:shd w:val="clear" w:color="auto" w:fill="ffffff"/>
           <w:rtl w:val="0"/>
           <w14:textFill>
@@ -3761,13 +3651,16 @@
           <w:ilvl w:val="0"/>
           <w:numId w:val="6"/>
         </w:numPr>
+        <w:bidi w:val="0"/>
+        <w:ind w:right="0"/>
+        <w:jc w:val="left"/>
         <w:rPr>
           <w:rFonts w:ascii="Helvetica" w:cs="Helvetica" w:hAnsi="Helvetica" w:eastAsia="Helvetica"/>
           <w:outline w:val="0"/>
           <w:color w:val="111111"/>
           <w:sz w:val="20"/>
           <w:szCs w:val="20"/>
-          <w:shd w:val="clear" w:color="auto" w:fill="ffffff"/>
+          <w:rtl w:val="0"/>
           <w14:textFill>
             <w14:solidFill>
               <w14:srgbClr w14:val="111111"/>
@@ -3782,6 +3675,7 @@
           <w:color w:val="000000"/>
           <w:sz w:val="20"/>
           <w:szCs w:val="20"/>
+          <w:u w:color="000000"/>
           <w:shd w:val="clear" w:color="auto" w:fill="ffffff"/>
           <w:rtl w:val="0"/>
           <w14:textFill>
@@ -3801,13 +3695,16 @@
           <w:ilvl w:val="0"/>
           <w:numId w:val="6"/>
         </w:numPr>
+        <w:bidi w:val="0"/>
+        <w:ind w:right="0"/>
+        <w:jc w:val="left"/>
         <w:rPr>
           <w:rFonts w:ascii="Helvetica" w:cs="Helvetica" w:hAnsi="Helvetica" w:eastAsia="Helvetica"/>
           <w:outline w:val="0"/>
           <w:color w:val="111111"/>
           <w:sz w:val="20"/>
           <w:szCs w:val="20"/>
-          <w:shd w:val="clear" w:color="auto" w:fill="ffffff"/>
+          <w:rtl w:val="0"/>
           <w14:textFill>
             <w14:solidFill>
               <w14:srgbClr w14:val="111111"/>
@@ -3822,6 +3719,7 @@
           <w:color w:val="000000"/>
           <w:sz w:val="20"/>
           <w:szCs w:val="20"/>
+          <w:u w:color="000000"/>
           <w:shd w:val="clear" w:color="auto" w:fill="ffffff"/>
           <w:rtl w:val="0"/>
           <w14:textFill>
@@ -3841,13 +3739,16 @@
           <w:ilvl w:val="0"/>
           <w:numId w:val="6"/>
         </w:numPr>
+        <w:bidi w:val="0"/>
+        <w:ind w:right="0"/>
+        <w:jc w:val="left"/>
         <w:rPr>
           <w:rFonts w:ascii="Helvetica" w:cs="Helvetica" w:hAnsi="Helvetica" w:eastAsia="Helvetica"/>
           <w:outline w:val="0"/>
           <w:color w:val="111111"/>
           <w:sz w:val="20"/>
           <w:szCs w:val="20"/>
-          <w:shd w:val="clear" w:color="auto" w:fill="ffffff"/>
+          <w:rtl w:val="0"/>
           <w14:textFill>
             <w14:solidFill>
               <w14:srgbClr w14:val="111111"/>
@@ -3862,6 +3763,7 @@
           <w:color w:val="000000"/>
           <w:sz w:val="20"/>
           <w:szCs w:val="20"/>
+          <w:u w:color="000000"/>
           <w:shd w:val="clear" w:color="auto" w:fill="ffffff"/>
           <w:rtl w:val="0"/>
           <w14:textFill>
@@ -3881,13 +3783,16 @@
           <w:ilvl w:val="0"/>
           <w:numId w:val="6"/>
         </w:numPr>
+        <w:bidi w:val="0"/>
+        <w:ind w:right="0"/>
+        <w:jc w:val="left"/>
         <w:rPr>
           <w:rFonts w:ascii="Helvetica" w:cs="Helvetica" w:hAnsi="Helvetica" w:eastAsia="Helvetica"/>
           <w:outline w:val="0"/>
           <w:color w:val="111111"/>
           <w:sz w:val="20"/>
           <w:szCs w:val="20"/>
-          <w:shd w:val="clear" w:color="auto" w:fill="ffffff"/>
+          <w:rtl w:val="0"/>
           <w14:textFill>
             <w14:solidFill>
               <w14:srgbClr w14:val="111111"/>
@@ -3902,6 +3807,7 @@
           <w:color w:val="000000"/>
           <w:sz w:val="20"/>
           <w:szCs w:val="20"/>
+          <w:u w:color="000000"/>
           <w:shd w:val="clear" w:color="auto" w:fill="ffffff"/>
           <w:rtl w:val="0"/>
           <w14:textFill>
@@ -3923,6 +3829,7 @@
           <w:color w:val="000000"/>
           <w:sz w:val="20"/>
           <w:szCs w:val="20"/>
+          <w:u w:color="000000"/>
           <w:shd w:val="clear" w:color="auto" w:fill="ffffff"/>
           <w14:textFill>
             <w14:solidFill>
@@ -3941,6 +3848,7 @@
           <w:color w:val="111111"/>
           <w:sz w:val="20"/>
           <w:szCs w:val="20"/>
+          <w:u w:color="111111"/>
           <w:shd w:val="clear" w:color="auto" w:fill="ffffff"/>
           <w14:textFill>
             <w14:solidFill>
@@ -3961,7 +3869,6 @@
           <w:sz w:val="20"/>
           <w:szCs w:val="20"/>
           <w:u w:color="000000"/>
-          <w:lang w:val="en-US"/>
         </w:rPr>
       </w:pPr>
       <w:r>
@@ -4077,13 +3984,34 @@
           <w:ilvl w:val="0"/>
           <w:numId w:val="7"/>
         </w:numPr>
+        <w:bidi w:val="0"/>
+        <w:ind w:right="0"/>
+        <w:jc w:val="left"/>
         <w:rPr>
           <w:rFonts w:ascii="Helvetica" w:hAnsi="Helvetica"/>
           <w:outline w:val="0"/>
           <w:color w:val="111111"/>
           <w:sz w:val="20"/>
           <w:szCs w:val="20"/>
+          <w:rtl w:val="0"/>
+          <w:lang w:val="en-US"/>
+          <w14:textFill>
+            <w14:solidFill>
+              <w14:srgbClr w14:val="111111"/>
+            </w14:solidFill>
+          </w14:textFill>
+        </w:rPr>
+      </w:pPr>
+      <w:r>
+        <w:rPr>
+          <w:rFonts w:ascii="Helvetica" w:hAnsi="Helvetica"/>
+          <w:outline w:val="0"/>
+          <w:color w:val="111111"/>
+          <w:sz w:val="20"/>
+          <w:szCs w:val="20"/>
+          <w:u w:color="111111"/>
           <w:shd w:val="clear" w:color="auto" w:fill="ffffff"/>
+          <w:rtl w:val="0"/>
           <w:lang w:val="en-US"/>
           <w14:textFill>
             <w14:solidFill>
@@ -4091,7 +4019,27 @@
             </w14:solidFill>
           </w14:textFill>
         </w:rPr>
-      </w:pPr>
+        <w:t>Working alongside the senior web developer to deliver optimum performance of clients</w:t>
+      </w:r>
+      <w:r>
+        <w:rPr>
+          <w:rFonts w:ascii="Helvetica" w:hAnsi="Helvetica" w:hint="default"/>
+          <w:outline w:val="0"/>
+          <w:color w:val="111111"/>
+          <w:sz w:val="20"/>
+          <w:szCs w:val="20"/>
+          <w:u w:color="111111"/>
+          <w:shd w:val="clear" w:color="auto" w:fill="ffffff"/>
+          <w:rtl w:val="0"/>
+          <w:lang w:val="en-US"/>
+          <w14:textFill>
+            <w14:solidFill>
+              <w14:srgbClr w14:val="111111"/>
+            </w14:solidFill>
+          </w14:textFill>
+        </w:rPr>
+        <w:t xml:space="preserve">’ </w:t>
+      </w:r>
       <w:r>
         <w:rPr>
           <w:rFonts w:ascii="Helvetica" w:hAnsi="Helvetica"/>
@@ -4099,42 +4047,7 @@
           <w:color w:val="111111"/>
           <w:sz w:val="20"/>
           <w:szCs w:val="20"/>
-          <w:shd w:val="clear" w:color="auto" w:fill="ffffff"/>
-          <w:rtl w:val="0"/>
-          <w:lang w:val="en-US"/>
-          <w14:textFill>
-            <w14:solidFill>
-              <w14:srgbClr w14:val="111111"/>
-            </w14:solidFill>
-          </w14:textFill>
-        </w:rPr>
-        <w:t>Working alongside the senior web developer to deliver optimum performance of clients</w:t>
-      </w:r>
-      <w:r>
-        <w:rPr>
-          <w:rFonts w:ascii="Helvetica" w:hAnsi="Helvetica" w:hint="default"/>
-          <w:outline w:val="0"/>
-          <w:color w:val="111111"/>
-          <w:sz w:val="20"/>
-          <w:szCs w:val="20"/>
-          <w:shd w:val="clear" w:color="auto" w:fill="ffffff"/>
-          <w:rtl w:val="0"/>
-          <w:lang w:val="en-US"/>
-          <w14:textFill>
-            <w14:solidFill>
-              <w14:srgbClr w14:val="111111"/>
-            </w14:solidFill>
-          </w14:textFill>
-        </w:rPr>
-        <w:t xml:space="preserve">’ </w:t>
-      </w:r>
-      <w:r>
-        <w:rPr>
-          <w:rFonts w:ascii="Helvetica" w:hAnsi="Helvetica"/>
-          <w:outline w:val="0"/>
-          <w:color w:val="111111"/>
-          <w:sz w:val="20"/>
-          <w:szCs w:val="20"/>
+          <w:u w:color="111111"/>
           <w:shd w:val="clear" w:color="auto" w:fill="ffffff"/>
           <w:rtl w:val="0"/>
           <w:lang w:val="en-US"/>
@@ -4154,13 +4067,34 @@
           <w:ilvl w:val="0"/>
           <w:numId w:val="7"/>
         </w:numPr>
+        <w:bidi w:val="0"/>
+        <w:ind w:right="0"/>
+        <w:jc w:val="left"/>
         <w:rPr>
           <w:rFonts w:ascii="Helvetica" w:hAnsi="Helvetica"/>
           <w:outline w:val="0"/>
           <w:color w:val="111111"/>
           <w:sz w:val="20"/>
           <w:szCs w:val="20"/>
+          <w:rtl w:val="0"/>
+          <w:lang w:val="en-US"/>
+          <w14:textFill>
+            <w14:solidFill>
+              <w14:srgbClr w14:val="111111"/>
+            </w14:solidFill>
+          </w14:textFill>
+        </w:rPr>
+      </w:pPr>
+      <w:r>
+        <w:rPr>
+          <w:rFonts w:ascii="Helvetica" w:hAnsi="Helvetica"/>
+          <w:outline w:val="0"/>
+          <w:color w:val="111111"/>
+          <w:sz w:val="20"/>
+          <w:szCs w:val="20"/>
+          <w:u w:color="111111"/>
           <w:shd w:val="clear" w:color="auto" w:fill="ffffff"/>
+          <w:rtl w:val="0"/>
           <w:lang w:val="en-US"/>
           <w14:textFill>
             <w14:solidFill>
@@ -4168,7 +4102,27 @@
             </w14:solidFill>
           </w14:textFill>
         </w:rPr>
-      </w:pPr>
+        <w:t>Preparing presentations and keeping clients up to speed with</w:t>
+      </w:r>
+      <w:r>
+        <w:rPr>
+          <w:rFonts w:ascii="Helvetica" w:hAnsi="Helvetica" w:hint="default"/>
+          <w:outline w:val="0"/>
+          <w:color w:val="111111"/>
+          <w:sz w:val="20"/>
+          <w:szCs w:val="20"/>
+          <w:u w:color="111111"/>
+          <w:shd w:val="clear" w:color="auto" w:fill="ffffff"/>
+          <w:rtl w:val="0"/>
+          <w:lang w:val="en-US"/>
+          <w14:textFill>
+            <w14:solidFill>
+              <w14:srgbClr w14:val="111111"/>
+            </w14:solidFill>
+          </w14:textFill>
+        </w:rPr>
+        <w:t> </w:t>
+      </w:r>
       <w:r>
         <w:rPr>
           <w:rFonts w:ascii="Helvetica" w:hAnsi="Helvetica"/>
@@ -4176,6 +4130,7 @@
           <w:color w:val="111111"/>
           <w:sz w:val="20"/>
           <w:szCs w:val="20"/>
+          <w:u w:color="111111"/>
           <w:shd w:val="clear" w:color="auto" w:fill="ffffff"/>
           <w:rtl w:val="0"/>
           <w:lang w:val="en-US"/>
@@ -4185,7 +4140,7 @@
             </w14:solidFill>
           </w14:textFill>
         </w:rPr>
-        <w:t>Preparing presentations and keeping clients up to speed with</w:t>
+        <w:t>the</w:t>
       </w:r>
       <w:r>
         <w:rPr>
@@ -4194,6 +4149,7 @@
           <w:color w:val="111111"/>
           <w:sz w:val="20"/>
           <w:szCs w:val="20"/>
+          <w:u w:color="111111"/>
           <w:shd w:val="clear" w:color="auto" w:fill="ffffff"/>
           <w:rtl w:val="0"/>
           <w:lang w:val="en-US"/>
@@ -4212,42 +4168,7 @@
           <w:color w:val="111111"/>
           <w:sz w:val="20"/>
           <w:szCs w:val="20"/>
-          <w:shd w:val="clear" w:color="auto" w:fill="ffffff"/>
-          <w:rtl w:val="0"/>
-          <w:lang w:val="en-US"/>
-          <w14:textFill>
-            <w14:solidFill>
-              <w14:srgbClr w14:val="111111"/>
-            </w14:solidFill>
-          </w14:textFill>
-        </w:rPr>
-        <w:t>the</w:t>
-      </w:r>
-      <w:r>
-        <w:rPr>
-          <w:rFonts w:ascii="Helvetica" w:hAnsi="Helvetica" w:hint="default"/>
-          <w:outline w:val="0"/>
-          <w:color w:val="111111"/>
-          <w:sz w:val="20"/>
-          <w:szCs w:val="20"/>
-          <w:shd w:val="clear" w:color="auto" w:fill="ffffff"/>
-          <w:rtl w:val="0"/>
-          <w:lang w:val="en-US"/>
-          <w14:textFill>
-            <w14:solidFill>
-              <w14:srgbClr w14:val="111111"/>
-            </w14:solidFill>
-          </w14:textFill>
-        </w:rPr>
-        <w:t> </w:t>
-      </w:r>
-      <w:r>
-        <w:rPr>
-          <w:rFonts w:ascii="Helvetica" w:hAnsi="Helvetica"/>
-          <w:outline w:val="0"/>
-          <w:color w:val="111111"/>
-          <w:sz w:val="20"/>
-          <w:szCs w:val="20"/>
+          <w:u w:color="111111"/>
           <w:shd w:val="clear" w:color="auto" w:fill="ffffff"/>
           <w:rtl w:val="0"/>
           <w:lang w:val="en-US"/>
@@ -4267,13 +4188,16 @@
           <w:ilvl w:val="0"/>
           <w:numId w:val="7"/>
         </w:numPr>
+        <w:bidi w:val="0"/>
+        <w:ind w:right="0"/>
+        <w:jc w:val="left"/>
         <w:rPr>
           <w:rFonts w:ascii="Helvetica" w:hAnsi="Helvetica"/>
           <w:outline w:val="0"/>
           <w:color w:val="111111"/>
           <w:sz w:val="20"/>
           <w:szCs w:val="20"/>
-          <w:shd w:val="clear" w:color="auto" w:fill="ffffff"/>
+          <w:rtl w:val="0"/>
           <w:lang w:val="en-US"/>
           <w14:textFill>
             <w14:solidFill>
@@ -4289,6 +4213,7 @@
           <w:color w:val="111111"/>
           <w:sz w:val="20"/>
           <w:szCs w:val="20"/>
+          <w:u w:color="111111"/>
           <w:shd w:val="clear" w:color="auto" w:fill="ffffff"/>
           <w:rtl w:val="0"/>
           <w:lang w:val="en-US"/>
@@ -4308,13 +4233,16 @@
           <w:ilvl w:val="0"/>
           <w:numId w:val="7"/>
         </w:numPr>
+        <w:bidi w:val="0"/>
+        <w:ind w:right="0"/>
+        <w:jc w:val="left"/>
         <w:rPr>
           <w:rFonts w:ascii="Helvetica" w:hAnsi="Helvetica"/>
           <w:outline w:val="0"/>
           <w:color w:val="111111"/>
           <w:sz w:val="20"/>
           <w:szCs w:val="20"/>
-          <w:shd w:val="clear" w:color="auto" w:fill="ffffff"/>
+          <w:rtl w:val="0"/>
           <w:lang w:val="en-US"/>
           <w14:textFill>
             <w14:solidFill>
@@ -4330,6 +4258,7 @@
           <w:color w:val="111111"/>
           <w:sz w:val="20"/>
           <w:szCs w:val="20"/>
+          <w:u w:color="111111"/>
           <w:shd w:val="clear" w:color="auto" w:fill="ffffff"/>
           <w:rtl w:val="0"/>
           <w:lang w:val="en-US"/>
@@ -4349,13 +4278,16 @@
           <w:ilvl w:val="0"/>
           <w:numId w:val="7"/>
         </w:numPr>
+        <w:bidi w:val="0"/>
+        <w:ind w:right="0"/>
+        <w:jc w:val="left"/>
         <w:rPr>
           <w:rFonts w:ascii="Helvetica" w:hAnsi="Helvetica"/>
           <w:outline w:val="0"/>
           <w:color w:val="000000"/>
           <w:sz w:val="20"/>
           <w:szCs w:val="20"/>
-          <w:shd w:val="clear" w:color="auto" w:fill="ffffff"/>
+          <w:rtl w:val="0"/>
           <w:lang w:val="en-US"/>
           <w14:textFill>
             <w14:solidFill>
@@ -4373,6 +4305,7 @@
           <w:color w:val="000000"/>
           <w:sz w:val="20"/>
           <w:szCs w:val="20"/>
+          <w:u w:color="000000"/>
           <w:shd w:val="clear" w:color="auto" w:fill="ffffff"/>
           <w:rtl w:val="0"/>
           <w:lang w:val="en-US"/>
@@ -4394,13 +4327,16 @@
           <w:ilvl w:val="0"/>
           <w:numId w:val="7"/>
         </w:numPr>
+        <w:bidi w:val="0"/>
+        <w:ind w:right="0"/>
+        <w:jc w:val="left"/>
         <w:rPr>
           <w:rFonts w:ascii="Helvetica" w:hAnsi="Helvetica"/>
           <w:outline w:val="0"/>
           <w:color w:val="000000"/>
           <w:sz w:val="20"/>
           <w:szCs w:val="20"/>
-          <w:shd w:val="clear" w:color="auto" w:fill="ffffff"/>
+          <w:rtl w:val="0"/>
           <w:lang w:val="en-US"/>
           <w14:textFill>
             <w14:solidFill>
@@ -4418,6 +4354,7 @@
           <w:color w:val="000000"/>
           <w:sz w:val="20"/>
           <w:szCs w:val="20"/>
+          <w:u w:color="000000"/>
           <w:shd w:val="clear" w:color="auto" w:fill="ffffff"/>
           <w:rtl w:val="0"/>
           <w:lang w:val="en-US"/>
@@ -4439,13 +4376,16 @@
           <w:ilvl w:val="0"/>
           <w:numId w:val="7"/>
         </w:numPr>
+        <w:bidi w:val="0"/>
+        <w:ind w:right="0"/>
+        <w:jc w:val="left"/>
         <w:rPr>
           <w:rFonts w:ascii="Helvetica" w:hAnsi="Helvetica"/>
           <w:outline w:val="0"/>
           <w:color w:val="000000"/>
           <w:sz w:val="20"/>
           <w:szCs w:val="20"/>
-          <w:shd w:val="clear" w:color="auto" w:fill="ffffff"/>
+          <w:rtl w:val="0"/>
           <w:lang w:val="en-US"/>
           <w14:textFill>
             <w14:solidFill>
@@ -4463,6 +4403,7 @@
           <w:color w:val="000000"/>
           <w:sz w:val="20"/>
           <w:szCs w:val="20"/>
+          <w:u w:color="000000"/>
           <w:shd w:val="clear" w:color="auto" w:fill="ffffff"/>
           <w:rtl w:val="0"/>
           <w:lang w:val="en-US"/>
@@ -4484,13 +4425,16 @@
           <w:ilvl w:val="0"/>
           <w:numId w:val="7"/>
         </w:numPr>
+        <w:bidi w:val="0"/>
+        <w:ind w:right="0"/>
+        <w:jc w:val="left"/>
         <w:rPr>
           <w:rFonts w:ascii="Helvetica" w:hAnsi="Helvetica"/>
           <w:outline w:val="0"/>
           <w:color w:val="000000"/>
           <w:sz w:val="20"/>
           <w:szCs w:val="20"/>
-          <w:shd w:val="clear" w:color="auto" w:fill="ffffff"/>
+          <w:rtl w:val="0"/>
           <w:lang w:val="en-US"/>
           <w14:textFill>
             <w14:solidFill>
@@ -4508,6 +4452,7 @@
           <w:color w:val="000000"/>
           <w:sz w:val="20"/>
           <w:szCs w:val="20"/>
+          <w:u w:color="000000"/>
           <w:shd w:val="clear" w:color="auto" w:fill="ffffff"/>
           <w:rtl w:val="0"/>
           <w:lang w:val="en-US"/>
@@ -4529,13 +4474,16 @@
           <w:ilvl w:val="0"/>
           <w:numId w:val="7"/>
         </w:numPr>
+        <w:bidi w:val="0"/>
+        <w:ind w:right="0"/>
+        <w:jc w:val="left"/>
         <w:rPr>
           <w:rFonts w:ascii="Helvetica" w:hAnsi="Helvetica"/>
           <w:outline w:val="0"/>
           <w:color w:val="000000"/>
           <w:sz w:val="20"/>
           <w:szCs w:val="20"/>
-          <w:shd w:val="clear" w:color="auto" w:fill="ffffff"/>
+          <w:rtl w:val="0"/>
           <w:lang w:val="en-US"/>
           <w14:textFill>
             <w14:solidFill>
@@ -4553,6 +4501,7 @@
           <w:color w:val="000000"/>
           <w:sz w:val="20"/>
           <w:szCs w:val="20"/>
+          <w:u w:color="000000"/>
           <w:shd w:val="clear" w:color="auto" w:fill="ffffff"/>
           <w:rtl w:val="0"/>
           <w:lang w:val="en-US"/>
@@ -4576,6 +4525,7 @@
           <w:color w:val="000000"/>
           <w:sz w:val="32"/>
           <w:szCs w:val="32"/>
+          <w:u w:color="000000"/>
           <w:shd w:val="clear" w:color="auto" w:fill="ffffff"/>
           <w14:textFill>
             <w14:solidFill>
@@ -5974,7 +5924,7 @@
       <w:lvlText w:val="·"/>
       <w:lvlJc w:val="left"/>
       <w:pPr>
-        <w:ind w:left="0" w:firstLine="0"/>
+        <w:ind w:left="100" w:hanging="100"/>
       </w:pPr>
       <w:rPr>
         <w:rFonts w:ascii="Symbol" w:cs="Symbol" w:hAnsi="Symbol" w:eastAsia="Symbol"/>

</xml_diff>